<commit_message>
Correction et ajout Gameplay
Déplacement des parties sur le tableau et la gestion du stress du LD vers le Gameplay
Correction de toute la partie Gameplay
</commit_message>
<xml_diff>
--- a/Level Design/Level Design.docx
+++ b/Level Design/Level Design.docx
@@ -1630,763 +1630,6 @@
           <w:rFonts w:ascii="Times New Roman" w:hAnsi="Times New Roman" w:cs="Times New Roman"/>
         </w:rPr>
       </w:pPr>
-      <w:r>
-        <w:rPr>
-          <w:rFonts w:ascii="Times New Roman" w:hAnsi="Times New Roman" w:cs="Times New Roman"/>
-        </w:rPr>
-        <w:br w:type="page"/>
-      </w:r>
-    </w:p>
-    <w:p>
-      <w:pPr>
-        <w:rPr>
-          <w:rFonts w:ascii="Times New Roman" w:hAnsi="Times New Roman" w:cs="Times New Roman"/>
-          <w:sz w:val="32"/>
-          <w:szCs w:val="32"/>
-        </w:rPr>
-      </w:pPr>
-      <w:r>
-        <w:rPr>
-          <w:rFonts w:ascii="Times New Roman" w:hAnsi="Times New Roman" w:cs="Times New Roman"/>
-          <w:sz w:val="32"/>
-          <w:szCs w:val="32"/>
-        </w:rPr>
-        <w:lastRenderedPageBreak/>
-        <w:t>Le tableau de liège :</w:t>
-      </w:r>
-    </w:p>
-    <w:p>
-      <w:pPr>
-        <w:pStyle w:val="Paragraphedeliste"/>
-        <w:numPr>
-          <w:ilvl w:val="0"/>
-          <w:numId w:val="4"/>
-        </w:numPr>
-        <w:rPr>
-          <w:rFonts w:ascii="Times New Roman" w:hAnsi="Times New Roman" w:cs="Times New Roman"/>
-        </w:rPr>
-      </w:pPr>
-      <w:r>
-        <w:rPr>
-          <w:rFonts w:ascii="Times New Roman" w:hAnsi="Times New Roman" w:cs="Times New Roman"/>
-        </w:rPr>
-        <w:t>Colonne à gauche :</w:t>
-      </w:r>
-    </w:p>
-    <w:p>
-      <w:pPr>
-        <w:pStyle w:val="Paragraphedeliste"/>
-        <w:numPr>
-          <w:ilvl w:val="1"/>
-          <w:numId w:val="4"/>
-        </w:numPr>
-        <w:rPr>
-          <w:rFonts w:ascii="Times New Roman" w:hAnsi="Times New Roman" w:cs="Times New Roman"/>
-        </w:rPr>
-      </w:pPr>
-      <w:r>
-        <w:rPr>
-          <w:rFonts w:ascii="Times New Roman" w:hAnsi="Times New Roman" w:cs="Times New Roman"/>
-        </w:rPr>
-        <w:t>Endroit où sont posés tous les éléments lorsque le joueur les ajoute au tableau</w:t>
-      </w:r>
-      <w:r>
-        <w:rPr>
-          <w:rFonts w:ascii="Times New Roman" w:hAnsi="Times New Roman" w:cs="Times New Roman"/>
-        </w:rPr>
-        <w:t>.</w:t>
-      </w:r>
-    </w:p>
-    <w:p>
-      <w:pPr>
-        <w:pStyle w:val="Paragraphedeliste"/>
-        <w:numPr>
-          <w:ilvl w:val="0"/>
-          <w:numId w:val="4"/>
-        </w:numPr>
-        <w:rPr>
-          <w:rFonts w:ascii="Times New Roman" w:hAnsi="Times New Roman" w:cs="Times New Roman"/>
-        </w:rPr>
-      </w:pPr>
-      <w:r>
-        <w:rPr>
-          <w:rFonts w:ascii="Times New Roman" w:hAnsi="Times New Roman" w:cs="Times New Roman"/>
-        </w:rPr>
-        <w:t>Reste du tableau :</w:t>
-      </w:r>
-    </w:p>
-    <w:p>
-      <w:pPr>
-        <w:pStyle w:val="Paragraphedeliste"/>
-        <w:numPr>
-          <w:ilvl w:val="1"/>
-          <w:numId w:val="4"/>
-        </w:numPr>
-        <w:rPr>
-          <w:rFonts w:ascii="Times New Roman" w:hAnsi="Times New Roman" w:cs="Times New Roman"/>
-        </w:rPr>
-      </w:pPr>
-      <w:r>
-        <w:rPr>
-          <w:rFonts w:ascii="Times New Roman" w:hAnsi="Times New Roman" w:cs="Times New Roman"/>
-        </w:rPr>
-        <w:t>Espace libre sur lequel le joueur peut déplacer tous les éléments</w:t>
-      </w:r>
-      <w:r>
-        <w:rPr>
-          <w:rFonts w:ascii="Times New Roman" w:hAnsi="Times New Roman" w:cs="Times New Roman"/>
-        </w:rPr>
-        <w:t>.</w:t>
-      </w:r>
-    </w:p>
-    <w:p>
-      <w:pPr>
-        <w:pStyle w:val="Paragraphedeliste"/>
-        <w:numPr>
-          <w:ilvl w:val="0"/>
-          <w:numId w:val="4"/>
-        </w:numPr>
-        <w:rPr>
-          <w:rFonts w:ascii="Times New Roman" w:hAnsi="Times New Roman" w:cs="Times New Roman"/>
-        </w:rPr>
-      </w:pPr>
-      <w:r>
-        <w:rPr>
-          <w:rFonts w:ascii="Times New Roman" w:hAnsi="Times New Roman" w:cs="Times New Roman"/>
-        </w:rPr>
-        <w:t>Les post-it :</w:t>
-      </w:r>
-    </w:p>
-    <w:p>
-      <w:pPr>
-        <w:pStyle w:val="Paragraphedeliste"/>
-        <w:numPr>
-          <w:ilvl w:val="1"/>
-          <w:numId w:val="4"/>
-        </w:numPr>
-        <w:rPr>
-          <w:rFonts w:ascii="Times New Roman" w:hAnsi="Times New Roman" w:cs="Times New Roman"/>
-        </w:rPr>
-      </w:pPr>
-      <w:r>
-        <w:rPr>
-          <w:rFonts w:ascii="Times New Roman" w:hAnsi="Times New Roman" w:cs="Times New Roman"/>
-        </w:rPr>
-        <w:t>Éléments clés qui représentent les questions auxquelles doit répondre le joueur</w:t>
-      </w:r>
-      <w:r>
-        <w:rPr>
-          <w:rFonts w:ascii="Times New Roman" w:hAnsi="Times New Roman" w:cs="Times New Roman"/>
-        </w:rPr>
-        <w:t>.</w:t>
-      </w:r>
-    </w:p>
-    <w:p>
-      <w:pPr>
-        <w:pStyle w:val="Paragraphedeliste"/>
-        <w:numPr>
-          <w:ilvl w:val="1"/>
-          <w:numId w:val="4"/>
-        </w:numPr>
-        <w:rPr>
-          <w:rFonts w:ascii="Times New Roman" w:hAnsi="Times New Roman" w:cs="Times New Roman"/>
-        </w:rPr>
-      </w:pPr>
-      <w:r>
-        <w:rPr>
-          <w:rFonts w:ascii="Times New Roman" w:hAnsi="Times New Roman" w:cs="Times New Roman"/>
-        </w:rPr>
-        <w:t>Ils sont des nœuds de l’histoire qu’il faut compléter et valider pour avancer</w:t>
-      </w:r>
-      <w:r>
-        <w:rPr>
-          <w:rFonts w:ascii="Times New Roman" w:hAnsi="Times New Roman" w:cs="Times New Roman"/>
-        </w:rPr>
-        <w:t>.</w:t>
-      </w:r>
-    </w:p>
-    <w:p>
-      <w:pPr>
-        <w:pStyle w:val="Paragraphedeliste"/>
-        <w:numPr>
-          <w:ilvl w:val="0"/>
-          <w:numId w:val="4"/>
-        </w:numPr>
-        <w:rPr>
-          <w:rFonts w:ascii="Times New Roman" w:hAnsi="Times New Roman" w:cs="Times New Roman"/>
-        </w:rPr>
-      </w:pPr>
-      <w:r>
-        <w:rPr>
-          <w:rFonts w:ascii="Times New Roman" w:hAnsi="Times New Roman" w:cs="Times New Roman"/>
-        </w:rPr>
-        <w:t>Types de liens entre les éléments :</w:t>
-      </w:r>
-    </w:p>
-    <w:p>
-      <w:pPr>
-        <w:pStyle w:val="Paragraphedeliste"/>
-        <w:numPr>
-          <w:ilvl w:val="1"/>
-          <w:numId w:val="4"/>
-        </w:numPr>
-        <w:rPr>
-          <w:rFonts w:ascii="Times New Roman" w:hAnsi="Times New Roman" w:cs="Times New Roman"/>
-        </w:rPr>
-      </w:pPr>
-      <w:r>
-        <w:rPr>
-          <w:rFonts w:ascii="Times New Roman" w:hAnsi="Times New Roman" w:cs="Times New Roman"/>
-        </w:rPr>
-        <w:t xml:space="preserve">Liens </w:t>
-      </w:r>
-      <w:r>
-        <w:rPr>
-          <w:rFonts w:ascii="Times New Roman" w:hAnsi="Times New Roman" w:cs="Times New Roman"/>
-        </w:rPr>
-        <w:t>post-it -</w:t>
-      </w:r>
-      <w:r>
-        <w:rPr>
-          <w:rFonts w:ascii="Times New Roman" w:hAnsi="Times New Roman" w:cs="Times New Roman"/>
-        </w:rPr>
-        <w:t xml:space="preserve"> élément cl</w:t>
-      </w:r>
-      <w:r>
-        <w:rPr>
-          <w:rFonts w:ascii="Times New Roman" w:hAnsi="Times New Roman" w:cs="Times New Roman"/>
-        </w:rPr>
-        <w:t>é</w:t>
-      </w:r>
-      <w:r>
-        <w:rPr>
-          <w:rFonts w:ascii="Times New Roman" w:hAnsi="Times New Roman" w:cs="Times New Roman"/>
-        </w:rPr>
-        <w:t> : matérialisés par des fils plus épais et rouges</w:t>
-      </w:r>
-      <w:r>
-        <w:rPr>
-          <w:rFonts w:ascii="Times New Roman" w:hAnsi="Times New Roman" w:cs="Times New Roman"/>
-        </w:rPr>
-        <w:t>.</w:t>
-      </w:r>
-    </w:p>
-    <w:p>
-      <w:pPr>
-        <w:pStyle w:val="Paragraphedeliste"/>
-        <w:numPr>
-          <w:ilvl w:val="2"/>
-          <w:numId w:val="4"/>
-        </w:numPr>
-        <w:rPr>
-          <w:rFonts w:ascii="Times New Roman" w:hAnsi="Times New Roman" w:cs="Times New Roman"/>
-        </w:rPr>
-      </w:pPr>
-      <w:r>
-        <w:rPr>
-          <w:rFonts w:ascii="Times New Roman" w:hAnsi="Times New Roman" w:cs="Times New Roman"/>
-        </w:rPr>
-        <w:t>Ils sont conditionnés par le jeu</w:t>
-      </w:r>
-      <w:r>
-        <w:rPr>
-          <w:rFonts w:ascii="Times New Roman" w:hAnsi="Times New Roman" w:cs="Times New Roman"/>
-        </w:rPr>
-        <w:t>, il faut tous les complétés pour valider un nœud de l’histoire.</w:t>
-      </w:r>
-    </w:p>
-    <w:p>
-      <w:pPr>
-        <w:pStyle w:val="Paragraphedeliste"/>
-        <w:numPr>
-          <w:ilvl w:val="1"/>
-          <w:numId w:val="4"/>
-        </w:numPr>
-        <w:rPr>
-          <w:rFonts w:ascii="Times New Roman" w:hAnsi="Times New Roman" w:cs="Times New Roman"/>
-        </w:rPr>
-      </w:pPr>
-      <w:r>
-        <w:rPr>
-          <w:rFonts w:ascii="Times New Roman" w:hAnsi="Times New Roman" w:cs="Times New Roman"/>
-        </w:rPr>
-        <w:t xml:space="preserve">Liens </w:t>
-      </w:r>
-      <w:r>
-        <w:rPr>
-          <w:rFonts w:ascii="Times New Roman" w:hAnsi="Times New Roman" w:cs="Times New Roman"/>
-        </w:rPr>
-        <w:t xml:space="preserve">post-it - </w:t>
-      </w:r>
-      <w:r>
-        <w:rPr>
-          <w:rFonts w:ascii="Times New Roman" w:hAnsi="Times New Roman" w:cs="Times New Roman"/>
-        </w:rPr>
-        <w:t>élément secondaire : matérialisés par des fils moyens et verts</w:t>
-      </w:r>
-      <w:r>
-        <w:rPr>
-          <w:rFonts w:ascii="Times New Roman" w:hAnsi="Times New Roman" w:cs="Times New Roman"/>
-        </w:rPr>
-        <w:t>.</w:t>
-      </w:r>
-    </w:p>
-    <w:p>
-      <w:pPr>
-        <w:pStyle w:val="Paragraphedeliste"/>
-        <w:numPr>
-          <w:ilvl w:val="2"/>
-          <w:numId w:val="4"/>
-        </w:numPr>
-        <w:rPr>
-          <w:rFonts w:ascii="Times New Roman" w:hAnsi="Times New Roman" w:cs="Times New Roman"/>
-        </w:rPr>
-      </w:pPr>
-      <w:r>
-        <w:rPr>
-          <w:rFonts w:ascii="Times New Roman" w:hAnsi="Times New Roman" w:cs="Times New Roman"/>
-        </w:rPr>
-        <w:t>Ils sont conditionnés par le jeu</w:t>
-      </w:r>
-      <w:r>
-        <w:rPr>
-          <w:rFonts w:ascii="Times New Roman" w:hAnsi="Times New Roman" w:cs="Times New Roman"/>
-        </w:rPr>
-        <w:t>, il faut en compléter un certain nombre sur ceux possibles pour valider un nœud de l’histoire.</w:t>
-      </w:r>
-    </w:p>
-    <w:p>
-      <w:pPr>
-        <w:pStyle w:val="Paragraphedeliste"/>
-        <w:numPr>
-          <w:ilvl w:val="1"/>
-          <w:numId w:val="4"/>
-        </w:numPr>
-        <w:rPr>
-          <w:rFonts w:ascii="Times New Roman" w:hAnsi="Times New Roman" w:cs="Times New Roman"/>
-        </w:rPr>
-      </w:pPr>
-      <w:r>
-        <w:rPr>
-          <w:rFonts w:ascii="Times New Roman" w:hAnsi="Times New Roman" w:cs="Times New Roman"/>
-        </w:rPr>
-        <w:t xml:space="preserve">Liens </w:t>
-      </w:r>
-      <w:r>
-        <w:rPr>
-          <w:rFonts w:ascii="Times New Roman" w:hAnsi="Times New Roman" w:cs="Times New Roman"/>
-        </w:rPr>
-        <w:t xml:space="preserve">post-it - </w:t>
-      </w:r>
-      <w:r>
-        <w:rPr>
-          <w:rFonts w:ascii="Times New Roman" w:hAnsi="Times New Roman" w:cs="Times New Roman"/>
-        </w:rPr>
-        <w:t>élément annexe : matérialisés par des fils moyens et bleus</w:t>
-      </w:r>
-      <w:r>
-        <w:rPr>
-          <w:rFonts w:ascii="Times New Roman" w:hAnsi="Times New Roman" w:cs="Times New Roman"/>
-        </w:rPr>
-        <w:t>.</w:t>
-      </w:r>
-    </w:p>
-    <w:p>
-      <w:pPr>
-        <w:pStyle w:val="Paragraphedeliste"/>
-        <w:numPr>
-          <w:ilvl w:val="2"/>
-          <w:numId w:val="4"/>
-        </w:numPr>
-        <w:rPr>
-          <w:rFonts w:ascii="Times New Roman" w:hAnsi="Times New Roman" w:cs="Times New Roman"/>
-        </w:rPr>
-      </w:pPr>
-      <w:r>
-        <w:rPr>
-          <w:rFonts w:ascii="Times New Roman" w:hAnsi="Times New Roman" w:cs="Times New Roman"/>
-        </w:rPr>
-        <w:t>Ils sont conditionnés par le jeu, mais ne sont pas nécessaires pour valider un nœud de l’histoire.</w:t>
-      </w:r>
-    </w:p>
-    <w:p>
-      <w:pPr>
-        <w:pStyle w:val="Paragraphedeliste"/>
-        <w:numPr>
-          <w:ilvl w:val="1"/>
-          <w:numId w:val="4"/>
-        </w:numPr>
-        <w:rPr>
-          <w:rFonts w:ascii="Times New Roman" w:hAnsi="Times New Roman" w:cs="Times New Roman"/>
-        </w:rPr>
-      </w:pPr>
-      <w:r>
-        <w:rPr>
-          <w:rFonts w:ascii="Times New Roman" w:hAnsi="Times New Roman" w:cs="Times New Roman"/>
-        </w:rPr>
-        <w:t>Liens élément</w:t>
-      </w:r>
-      <w:r>
-        <w:rPr>
-          <w:rFonts w:ascii="Times New Roman" w:hAnsi="Times New Roman" w:cs="Times New Roman"/>
-        </w:rPr>
-        <w:t xml:space="preserve"> - élément</w:t>
-      </w:r>
-      <w:r>
-        <w:rPr>
-          <w:rFonts w:ascii="Times New Roman" w:hAnsi="Times New Roman" w:cs="Times New Roman"/>
-        </w:rPr>
-        <w:t> : matérialisés par des fils petits et gris</w:t>
-      </w:r>
-      <w:r>
-        <w:rPr>
-          <w:rFonts w:ascii="Times New Roman" w:hAnsi="Times New Roman" w:cs="Times New Roman"/>
-        </w:rPr>
-        <w:t>.</w:t>
-      </w:r>
-    </w:p>
-    <w:p>
-      <w:pPr>
-        <w:pStyle w:val="Paragraphedeliste"/>
-        <w:numPr>
-          <w:ilvl w:val="2"/>
-          <w:numId w:val="4"/>
-        </w:numPr>
-        <w:rPr>
-          <w:rFonts w:ascii="Times New Roman" w:hAnsi="Times New Roman" w:cs="Times New Roman"/>
-        </w:rPr>
-      </w:pPr>
-      <w:r>
-        <w:rPr>
-          <w:rFonts w:ascii="Times New Roman" w:hAnsi="Times New Roman" w:cs="Times New Roman"/>
-        </w:rPr>
-        <w:t>Ces liens ne servent que pour le joueur et ne sont pas vérifiés par le jeu</w:t>
-      </w:r>
-      <w:r>
-        <w:rPr>
-          <w:rFonts w:ascii="Times New Roman" w:hAnsi="Times New Roman" w:cs="Times New Roman"/>
-        </w:rPr>
-        <w:t>.</w:t>
-      </w:r>
-    </w:p>
-    <w:p>
-      <w:pPr>
-        <w:pStyle w:val="Paragraphedeliste"/>
-        <w:numPr>
-          <w:ilvl w:val="0"/>
-          <w:numId w:val="4"/>
-        </w:numPr>
-        <w:rPr>
-          <w:rFonts w:ascii="Times New Roman" w:hAnsi="Times New Roman" w:cs="Times New Roman"/>
-        </w:rPr>
-      </w:pPr>
-      <w:r>
-        <w:rPr>
-          <w:rFonts w:ascii="Times New Roman" w:hAnsi="Times New Roman" w:cs="Times New Roman"/>
-        </w:rPr>
-        <w:t>Erreur dans les liens :</w:t>
-      </w:r>
-    </w:p>
-    <w:p>
-      <w:pPr>
-        <w:pStyle w:val="Paragraphedeliste"/>
-        <w:numPr>
-          <w:ilvl w:val="1"/>
-          <w:numId w:val="4"/>
-        </w:numPr>
-        <w:rPr>
-          <w:rFonts w:ascii="Times New Roman" w:hAnsi="Times New Roman" w:cs="Times New Roman"/>
-        </w:rPr>
-      </w:pPr>
-      <w:r>
-        <w:rPr>
-          <w:rFonts w:ascii="Times New Roman" w:hAnsi="Times New Roman" w:cs="Times New Roman"/>
-        </w:rPr>
-        <w:t>Lorsqu’il y a des liens illogiques ou contradictoires, le post-it est entouré de rouge</w:t>
-      </w:r>
-      <w:r>
-        <w:rPr>
-          <w:rFonts w:ascii="Times New Roman" w:hAnsi="Times New Roman" w:cs="Times New Roman"/>
-        </w:rPr>
-        <w:t>.</w:t>
-      </w:r>
-    </w:p>
-    <w:p>
-      <w:pPr>
-        <w:pStyle w:val="Paragraphedeliste"/>
-        <w:numPr>
-          <w:ilvl w:val="1"/>
-          <w:numId w:val="4"/>
-        </w:numPr>
-        <w:rPr>
-          <w:rFonts w:ascii="Times New Roman" w:hAnsi="Times New Roman" w:cs="Times New Roman"/>
-        </w:rPr>
-      </w:pPr>
-      <w:r>
-        <w:rPr>
-          <w:rFonts w:ascii="Times New Roman" w:hAnsi="Times New Roman" w:cs="Times New Roman"/>
-        </w:rPr>
-        <w:t>Un lien contradictoire fait augmenter le stress.</w:t>
-      </w:r>
-    </w:p>
-    <w:p>
-      <w:pPr>
-        <w:rPr>
-          <w:rFonts w:ascii="Times New Roman" w:hAnsi="Times New Roman" w:cs="Times New Roman"/>
-        </w:rPr>
-      </w:pPr>
-      <w:r>
-        <w:rPr>
-          <w:rFonts w:ascii="Times New Roman" w:hAnsi="Times New Roman" w:cs="Times New Roman"/>
-        </w:rPr>
-        <w:br w:type="page"/>
-      </w:r>
-    </w:p>
-    <w:p>
-      <w:pPr>
-        <w:rPr>
-          <w:rFonts w:ascii="Times New Roman" w:hAnsi="Times New Roman" w:cs="Times New Roman"/>
-          <w:sz w:val="32"/>
-          <w:szCs w:val="32"/>
-        </w:rPr>
-      </w:pPr>
-      <w:r>
-        <w:rPr>
-          <w:rFonts w:ascii="Times New Roman" w:hAnsi="Times New Roman" w:cs="Times New Roman"/>
-          <w:sz w:val="32"/>
-          <w:szCs w:val="32"/>
-        </w:rPr>
-        <w:lastRenderedPageBreak/>
-        <w:t>La gestion du stress</w:t>
-      </w:r>
-      <w:r>
-        <w:rPr>
-          <w:rFonts w:ascii="Times New Roman" w:hAnsi="Times New Roman" w:cs="Times New Roman"/>
-          <w:sz w:val="32"/>
-          <w:szCs w:val="32"/>
-        </w:rPr>
-        <w:t> :</w:t>
-      </w:r>
-    </w:p>
-    <w:p>
-      <w:pPr>
-        <w:rPr>
-          <w:rFonts w:ascii="Times New Roman" w:hAnsi="Times New Roman" w:cs="Times New Roman"/>
-        </w:rPr>
-      </w:pPr>
-      <w:r>
-        <w:rPr>
-          <w:rFonts w:ascii="Times New Roman" w:hAnsi="Times New Roman" w:cs="Times New Roman"/>
-        </w:rPr>
-        <w:t>Le « stress » est une jauge, invisible pour le joueur, qui se remplit en fonction de ses actions. Lorsque cette jauge atteint son maximum, une phase de crise de panique s’enclenche.</w:t>
-      </w:r>
-    </w:p>
-    <w:p>
-      <w:pPr>
-        <w:pStyle w:val="Paragraphedeliste"/>
-        <w:numPr>
-          <w:ilvl w:val="0"/>
-          <w:numId w:val="6"/>
-        </w:numPr>
-        <w:rPr>
-          <w:rFonts w:ascii="Times New Roman" w:hAnsi="Times New Roman" w:cs="Times New Roman"/>
-        </w:rPr>
-      </w:pPr>
-      <w:r>
-        <w:rPr>
-          <w:rFonts w:ascii="Times New Roman" w:hAnsi="Times New Roman" w:cs="Times New Roman"/>
-        </w:rPr>
-        <w:t>Si le joueur réussit à calmer la crise de panique, le maximum de la jauge de stress augmente et il aura plus de temps avant la prochaine crise.</w:t>
-      </w:r>
-    </w:p>
-    <w:p>
-      <w:pPr>
-        <w:pStyle w:val="Paragraphedeliste"/>
-        <w:numPr>
-          <w:ilvl w:val="0"/>
-          <w:numId w:val="6"/>
-        </w:numPr>
-        <w:rPr>
-          <w:rFonts w:ascii="Times New Roman" w:hAnsi="Times New Roman" w:cs="Times New Roman"/>
-        </w:rPr>
-      </w:pPr>
-      <w:r>
-        <w:rPr>
-          <w:rFonts w:ascii="Times New Roman" w:hAnsi="Times New Roman" w:cs="Times New Roman"/>
-        </w:rPr>
-        <w:t>Si le joueur échoue à calmer la crise, le maximum de la jauge de stress diminue et il aura moins de temps avant la prochaine crise.</w:t>
-      </w:r>
-    </w:p>
-    <w:p>
-      <w:pPr>
-        <w:rPr>
-          <w:rFonts w:ascii="Times New Roman" w:hAnsi="Times New Roman" w:cs="Times New Roman"/>
-        </w:rPr>
-      </w:pPr>
-      <w:r>
-        <w:rPr>
-          <w:rFonts w:ascii="Times New Roman" w:hAnsi="Times New Roman" w:cs="Times New Roman"/>
-        </w:rPr>
-        <w:t>Le « stress » augmente des manières suivantes :</w:t>
-      </w:r>
-    </w:p>
-    <w:p>
-      <w:pPr>
-        <w:pStyle w:val="Paragraphedeliste"/>
-        <w:numPr>
-          <w:ilvl w:val="0"/>
-          <w:numId w:val="7"/>
-        </w:numPr>
-        <w:rPr>
-          <w:rFonts w:ascii="Times New Roman" w:hAnsi="Times New Roman" w:cs="Times New Roman"/>
-        </w:rPr>
-      </w:pPr>
-      <w:r>
-        <w:rPr>
-          <w:rFonts w:ascii="Times New Roman" w:hAnsi="Times New Roman" w:cs="Times New Roman"/>
-        </w:rPr>
-        <w:t>Avancer dans l’histoire en validant des post-it.</w:t>
-      </w:r>
-    </w:p>
-    <w:p>
-      <w:pPr>
-        <w:pStyle w:val="Paragraphedeliste"/>
-        <w:numPr>
-          <w:ilvl w:val="0"/>
-          <w:numId w:val="7"/>
-        </w:numPr>
-        <w:rPr>
-          <w:rFonts w:ascii="Times New Roman" w:hAnsi="Times New Roman" w:cs="Times New Roman"/>
-        </w:rPr>
-      </w:pPr>
-      <w:r>
-        <w:rPr>
-          <w:rFonts w:ascii="Times New Roman" w:hAnsi="Times New Roman" w:cs="Times New Roman"/>
-        </w:rPr>
-        <w:t>Récupérer dans l’appartement des éléments particulièrement angoissants pour le personnage.</w:t>
-      </w:r>
-    </w:p>
-    <w:p>
-      <w:pPr>
-        <w:pStyle w:val="Paragraphedeliste"/>
-        <w:numPr>
-          <w:ilvl w:val="0"/>
-          <w:numId w:val="7"/>
-        </w:numPr>
-        <w:rPr>
-          <w:rFonts w:ascii="Times New Roman" w:hAnsi="Times New Roman" w:cs="Times New Roman"/>
-        </w:rPr>
-      </w:pPr>
-      <w:r>
-        <w:rPr>
-          <w:rFonts w:ascii="Times New Roman" w:hAnsi="Times New Roman" w:cs="Times New Roman"/>
-        </w:rPr>
-        <w:t>Créer des liens contradictoires sur le tableau de liège.</w:t>
-      </w:r>
-    </w:p>
-    <w:p>
-      <w:pPr>
-        <w:pStyle w:val="Paragraphedeliste"/>
-        <w:numPr>
-          <w:ilvl w:val="0"/>
-          <w:numId w:val="7"/>
-        </w:numPr>
-        <w:rPr>
-          <w:rFonts w:ascii="Times New Roman" w:hAnsi="Times New Roman" w:cs="Times New Roman"/>
-        </w:rPr>
-      </w:pPr>
-      <w:r>
-        <w:rPr>
-          <w:rFonts w:ascii="Times New Roman" w:hAnsi="Times New Roman" w:cs="Times New Roman"/>
-        </w:rPr>
-        <w:t>Certains événements scriptés pourront également déclencher obligatoirement une crise de panique.</w:t>
-      </w:r>
-    </w:p>
-    <w:p>
-      <w:pPr>
-        <w:rPr>
-          <w:rFonts w:ascii="Times New Roman" w:hAnsi="Times New Roman" w:cs="Times New Roman"/>
-        </w:rPr>
-      </w:pPr>
-    </w:p>
-    <w:p>
-      <w:pPr>
-        <w:rPr>
-          <w:rFonts w:ascii="Times New Roman" w:hAnsi="Times New Roman" w:cs="Times New Roman"/>
-        </w:rPr>
-      </w:pPr>
-      <w:r>
-        <w:rPr>
-          <w:rFonts w:ascii="Times New Roman" w:hAnsi="Times New Roman" w:cs="Times New Roman"/>
-        </w:rPr>
-        <w:t xml:space="preserve">Le « stress » </w:t>
-      </w:r>
-      <w:r>
-        <w:rPr>
-          <w:rFonts w:ascii="Times New Roman" w:hAnsi="Times New Roman" w:cs="Times New Roman"/>
-        </w:rPr>
-        <w:t>diminue</w:t>
-      </w:r>
-      <w:r>
-        <w:rPr>
-          <w:rFonts w:ascii="Times New Roman" w:hAnsi="Times New Roman" w:cs="Times New Roman"/>
-        </w:rPr>
-        <w:t xml:space="preserve"> des manières suivantes :</w:t>
-      </w:r>
-    </w:p>
-    <w:p>
-      <w:pPr>
-        <w:pStyle w:val="Paragraphedeliste"/>
-        <w:numPr>
-          <w:ilvl w:val="0"/>
-          <w:numId w:val="7"/>
-        </w:numPr>
-        <w:rPr>
-          <w:rFonts w:ascii="Times New Roman" w:hAnsi="Times New Roman" w:cs="Times New Roman"/>
-        </w:rPr>
-      </w:pPr>
-      <w:r>
-        <w:rPr>
-          <w:rFonts w:ascii="Times New Roman" w:hAnsi="Times New Roman" w:cs="Times New Roman"/>
-        </w:rPr>
-        <w:t>Après une crise de panique, la jauge est remise à zéro.</w:t>
-      </w:r>
-    </w:p>
-    <w:p>
-      <w:pPr>
-        <w:pStyle w:val="Paragraphedeliste"/>
-        <w:numPr>
-          <w:ilvl w:val="0"/>
-          <w:numId w:val="7"/>
-        </w:numPr>
-        <w:rPr>
-          <w:rFonts w:ascii="Times New Roman" w:hAnsi="Times New Roman" w:cs="Times New Roman"/>
-        </w:rPr>
-      </w:pPr>
-      <w:r>
-        <w:rPr>
-          <w:rFonts w:ascii="Times New Roman" w:hAnsi="Times New Roman" w:cs="Times New Roman"/>
-        </w:rPr>
-        <w:t>Certaines actions du joueur le font baisser : boire un verre d’eau, câliner le doudou du personnage.</w:t>
-      </w:r>
-    </w:p>
-    <w:p>
-      <w:pPr>
-        <w:pStyle w:val="Paragraphedeliste"/>
-        <w:numPr>
-          <w:ilvl w:val="0"/>
-          <w:numId w:val="7"/>
-        </w:numPr>
-        <w:rPr>
-          <w:rFonts w:ascii="Times New Roman" w:hAnsi="Times New Roman" w:cs="Times New Roman"/>
-        </w:rPr>
-      </w:pPr>
-      <w:r>
-        <w:rPr>
-          <w:rFonts w:ascii="Times New Roman" w:hAnsi="Times New Roman" w:cs="Times New Roman"/>
-        </w:rPr>
-        <w:t>Récupérer dans l’appartement des éléments qui rappellent des souvenirs heureux au personnage.</w:t>
-      </w:r>
     </w:p>
     <w:sectPr>
       <w:pgSz w:w="11906" w:h="16838"/>

</xml_diff>